<commit_message>
updating documentation for act#3
</commit_message>
<xml_diff>
--- a/Aprendizaje_Automatico/Actividad-3/Actividad 3 - Ruben Alejandro Deambrossi.docx
+++ b/Aprendizaje_Automatico/Actividad-3/Actividad 3 - Ruben Alejandro Deambrossi.docx
@@ -186,7 +186,14 @@
               <w:rPr>
                 <w:rFonts w:ascii="Arial" w:hAnsi="Arial" w:cs="Arial"/>
               </w:rPr>
-              <w:t>Rolando Evelio Pérez Vers</w:t>
+              <w:t xml:space="preserve">Rolando Evelio Pérez </w:t>
+            </w:r>
+            <w:proofErr w:type="spellStart"/>
+            <w:r>
+              <w:rPr>
+                <w:rFonts w:ascii="Arial" w:hAnsi="Arial" w:cs="Arial"/>
+              </w:rPr>
+              <w:t>Vers</w:t>
             </w:r>
             <w:r>
               <w:rPr>
@@ -198,7 +205,14 @@
               <w:rPr>
                 <w:rFonts w:ascii="Arial" w:hAnsi="Arial" w:cs="Arial"/>
               </w:rPr>
-              <w:t xml:space="preserve">n </w:t>
+              <w:t>n</w:t>
+            </w:r>
+            <w:proofErr w:type="spellEnd"/>
+            <w:r>
+              <w:rPr>
+                <w:rFonts w:ascii="Arial" w:hAnsi="Arial" w:cs="Arial"/>
+              </w:rPr>
+              <w:t xml:space="preserve"> </w:t>
             </w:r>
           </w:p>
         </w:tc>
@@ -361,6 +375,7 @@
                 <w:lang w:val="en-US"/>
               </w:rPr>
             </w:pPr>
+            <w:proofErr w:type="spellStart"/>
             <w:r>
               <w:rPr>
                 <w:rFonts w:ascii="Arial" w:hAnsi="Arial" w:cs="Arial"/>
@@ -369,6 +384,7 @@
               </w:rPr>
               <w:t>Bibliografía</w:t>
             </w:r>
+            <w:proofErr w:type="spellEnd"/>
             <w:r>
               <w:rPr>
                 <w:rFonts w:ascii="Arial" w:hAnsi="Arial" w:cs="Arial"/>
@@ -384,18 +400,27 @@
                 <w:rFonts w:ascii="Arial" w:hAnsi="Arial" w:cs="Arial"/>
               </w:rPr>
             </w:pPr>
+            <w:proofErr w:type="spellStart"/>
             <w:r>
               <w:rPr>
                 <w:rFonts w:ascii="Arial" w:hAnsi="Arial" w:cs="Arial"/>
                 <w:lang w:val="en-US"/>
               </w:rPr>
-              <w:t>Rosebrock, A. (20</w:t>
-            </w:r>
+              <w:t>Rosebrock</w:t>
+            </w:r>
+            <w:proofErr w:type="spellEnd"/>
             <w:r>
               <w:rPr>
                 <w:rFonts w:ascii="Arial" w:hAnsi="Arial" w:cs="Arial"/>
                 <w:lang w:val="en-US"/>
               </w:rPr>
+              <w:t>, A. (20</w:t>
+            </w:r>
+            <w:r>
+              <w:rPr>
+                <w:rFonts w:ascii="Arial" w:hAnsi="Arial" w:cs="Arial"/>
+                <w:lang w:val="en-US"/>
+              </w:rPr>
               <w:t>21</w:t>
             </w:r>
             <w:r>
@@ -419,6 +444,7 @@
               </w:rPr>
               <w:t xml:space="preserve">. </w:t>
             </w:r>
+            <w:proofErr w:type="spellStart"/>
             <w:r>
               <w:rPr>
                 <w:rFonts w:ascii="Arial" w:hAnsi="Arial" w:cs="Arial"/>
@@ -428,6 +454,7 @@
               </w:rPr>
               <w:t>pyimagesearch</w:t>
             </w:r>
+            <w:proofErr w:type="spellEnd"/>
             <w:r>
               <w:rPr>
                 <w:rFonts w:ascii="Arial" w:hAnsi="Arial" w:cs="Arial"/>
@@ -920,7 +947,21 @@
         <w:rPr>
           <w:rFonts w:ascii="Arial" w:hAnsi="Arial" w:cs="Arial"/>
         </w:rPr>
-        <w:t xml:space="preserve">cambia el costo cuando se cambia los pesos y el bias. </w:t>
+        <w:t xml:space="preserve">cambia el costo cuando se cambia los pesos y el </w:t>
+      </w:r>
+      <w:proofErr w:type="spellStart"/>
+      <w:r>
+        <w:rPr>
+          <w:rFonts w:ascii="Arial" w:hAnsi="Arial" w:cs="Arial"/>
+        </w:rPr>
+        <w:t>bias</w:t>
+      </w:r>
+      <w:proofErr w:type="spellEnd"/>
+      <w:r>
+        <w:rPr>
+          <w:rFonts w:ascii="Arial" w:hAnsi="Arial" w:cs="Arial"/>
+        </w:rPr>
+        <w:t xml:space="preserve">. </w:t>
       </w:r>
     </w:p>
     <w:p>
@@ -950,13 +991,23 @@
         </w:rPr>
         <w:t xml:space="preserve"> (</w:t>
       </w:r>
+      <w:proofErr w:type="spellStart"/>
       <w:r>
         <w:rPr>
           <w:rFonts w:ascii="Arial" w:hAnsi="Arial" w:cs="Arial"/>
           <w:i/>
           <w:iCs/>
         </w:rPr>
-        <w:t>Rosebrock, 2021</w:t>
+        <w:t>Rosebrock</w:t>
+      </w:r>
+      <w:proofErr w:type="spellEnd"/>
+      <w:r>
+        <w:rPr>
+          <w:rFonts w:ascii="Arial" w:hAnsi="Arial" w:cs="Arial"/>
+          <w:i/>
+          <w:iCs/>
+        </w:rPr>
+        <w:t>, 2021</w:t>
       </w:r>
       <w:r>
         <w:rPr>
@@ -1046,6 +1097,31 @@
           <w:rFonts w:ascii="Arial" w:hAnsi="Arial" w:cs="Arial"/>
         </w:rPr>
       </w:pPr>
+      <w:r>
+        <w:rPr>
+          <w:rFonts w:ascii="Arial" w:hAnsi="Arial" w:cs="Arial"/>
+        </w:rPr>
+        <w:t xml:space="preserve">Notebook link: </w:t>
+      </w:r>
+      <w:hyperlink r:id="rId11" w:history="1">
+        <w:r>
+          <w:rPr>
+            <w:rStyle w:val="Hyperlink"/>
+            <w:rFonts w:ascii="Arial" w:hAnsi="Arial" w:cs="Arial"/>
+          </w:rPr>
+          <w:t>notebook-3.4</w:t>
+        </w:r>
+      </w:hyperlink>
+    </w:p>
+    <w:p>
+      <w:pPr>
+        <w:spacing w:line="360" w:lineRule="auto"/>
+        <w:ind w:left="270"/>
+        <w:jc w:val="both"/>
+        <w:rPr>
+          <w:rFonts w:ascii="Arial" w:hAnsi="Arial" w:cs="Arial"/>
+        </w:rPr>
+      </w:pPr>
     </w:p>
     <w:p>
       <w:pPr>
@@ -1078,14 +1154,40 @@
           <w:rFonts w:ascii="Arial" w:hAnsi="Arial" w:cs="Arial"/>
         </w:rPr>
       </w:pPr>
+      <w:r>
+        <w:rPr>
+          <w:rFonts w:ascii="Arial" w:hAnsi="Arial" w:cs="Arial"/>
+        </w:rPr>
+        <w:t xml:space="preserve">Notebook link: </w:t>
+      </w:r>
+      <w:hyperlink r:id="rId12" w:history="1">
+        <w:r>
+          <w:rPr>
+            <w:rStyle w:val="Hyperlink"/>
+            <w:rFonts w:ascii="Arial" w:hAnsi="Arial" w:cs="Arial"/>
+          </w:rPr>
+          <w:t>notebook-3.5</w:t>
+        </w:r>
+      </w:hyperlink>
+    </w:p>
+    <w:p>
+      <w:pPr>
+        <w:pStyle w:val="ListParagraph"/>
+        <w:spacing w:line="360" w:lineRule="auto"/>
+        <w:ind w:left="270"/>
+        <w:jc w:val="both"/>
+        <w:rPr>
+          <w:rFonts w:ascii="Arial" w:hAnsi="Arial" w:cs="Arial"/>
+        </w:rPr>
+      </w:pPr>
     </w:p>
     <w:sectPr>
-      <w:headerReference w:type="even" r:id="rId11"/>
-      <w:headerReference w:type="default" r:id="rId12"/>
-      <w:footerReference w:type="even" r:id="rId13"/>
-      <w:footerReference w:type="default" r:id="rId14"/>
-      <w:headerReference w:type="first" r:id="rId15"/>
-      <w:footerReference w:type="first" r:id="rId16"/>
+      <w:headerReference w:type="even" r:id="rId13"/>
+      <w:headerReference w:type="default" r:id="rId14"/>
+      <w:footerReference w:type="even" r:id="rId15"/>
+      <w:footerReference w:type="default" r:id="rId16"/>
+      <w:headerReference w:type="first" r:id="rId17"/>
+      <w:footerReference w:type="first" r:id="rId18"/>
       <w:pgSz w:w="11906" w:h="16838"/>
       <w:pgMar w:top="1417" w:right="1701" w:bottom="1417" w:left="1701" w:header="708" w:footer="708" w:gutter="0"/>
       <w:cols w:space="708"/>

</xml_diff>